<commit_message>
doc 1 prototype finished
</commit_message>
<xml_diff>
--- a/1.-Khan-Academy.docx
+++ b/1.-Khan-Academy.docx
@@ -5,11 +5,6 @@
     <w:p>
       <w:pPr>
         <w:pStyle w:val="Normal"/>
-        <w:rPr>
-          <w:sz w:val="24"/>
-          <w:sz w:val="24"/>
-          <w:szCs w:val="24"/>
-        </w:rPr>
       </w:pPr>
       <w:r>
         <w:rPr>
@@ -32,6 +27,21 @@
         </w:rPr>
       </w:pPr>
       <w:r>
+        <w:rPr/>
+      </w:r>
+      <w:r/>
+    </w:p>
+    <w:p>
+      <w:pPr>
+        <w:pStyle w:val="Normal"/>
+        <w:rPr>
+          <w:sz w:val="24"/>
+          <w:sz w:val="24"/>
+          <w:szCs w:val="24"/>
+          <w:lang w:val="bg-BG"/>
+        </w:rPr>
+      </w:pPr>
+      <w:r>
         <w:rPr>
           <w:sz w:val="24"/>
           <w:szCs w:val="24"/>
@@ -307,6 +317,20 @@
       </w:pPr>
       <w:r>
         <w:rPr/>
+      </w:r>
+      <w:r/>
+    </w:p>
+    <w:p>
+      <w:pPr>
+        <w:pStyle w:val="Normal"/>
+      </w:pPr>
+      <w:r>
+        <w:rPr/>
+        <w:t xml:space="preserve">Амбициозна платформа като Khan Academy се нужда от силни ИТ решение за да извършва дейността си. Нестопанският статут на компанията значи, че компанията практически не извършва е-бизнес. За да може компанията да изпълни стратегията си, информационният отдел трябва да се справи с няколко задачи. Цялата платформа трябва да бъде изградена от началото със силна поддръжка на интернационализация за достигане до възможно най-много потребители. Видео уроците трябва да зареждат бързо, превъртането напред или назад трябва да бъде лесно тъй като често се налага гледането на откъси от лекцията по няколко пъти. </w:t>
+      </w:r>
+      <w:r>
+        <w:rPr/>
+        <w:t>Учителите трябва да могат лесно да създават лекции и да имат на разположение виртуална дъска. Складирането на всичката информация трябва да е надеждно, бързо и в удобни формати.</w:t>
       </w:r>
       <w:r/>
     </w:p>

</xml_diff>

<commit_message>
corrected companly flow and png, also typos
</commit_message>
<xml_diff>
--- a/1.-Khan-Academy.docx
+++ b/1.-Khan-Academy.docx
@@ -30,9 +30,11 @@
       </w:pPr>
       <w:r>
         <w:rPr>
-          <w:sz w:val="24"/>
-          <w:szCs w:val="24"/>
-          <w:lang w:val="bg-BG"/>
+          <w:rFonts w:eastAsia="WenQuanYi Zen Hei" w:cs="FreeSans"/>
+          <w:color w:val="00000A"/>
+          <w:sz w:val="24"/>
+          <w:szCs w:val="24"/>
+          <w:lang w:val="bg-BG" w:eastAsia="zh-CN" w:bidi="hi-IN"/>
         </w:rPr>
       </w:r>
       <w:r/>
@@ -90,7 +92,7 @@
           <w:szCs w:val="24"/>
           <w:lang w:val="bg-BG"/>
         </w:rPr>
-        <w:t xml:space="preserve">Khan Academy е организация с нестопанска цел, основана през 2006 година от Салман Кан. Идеята за Khan Academy се заражда към края на 2004 година, след като Кан започва да преподава онлайн уроци по математика на братовчедката си. След като други приятели и роднини проявяват интерес към уроците му, Кан решава да ги разпространи в Youtube. Въздействан от популярността и позитивните отзиви към тях, той решава да напусне работата си  през 2009 година и да се фокусира върху уроците пълноценно. Организацията се финансира от изцяло от дарения. В началото са налични уроци предимно по математика, но бързото разрастване на фирмата благодарение на даринията позволява добавянето на повече факултети и курсове. Фирмата се управлява от борд от 7 човека. Ядрото на компанията са около 100 човека, като те са неформално и широко разделени на софтуерни инженери, дизайнери, финансови специалисти, партньорски посредници и локализатори. Допълнително има около 80 стажанти по различните специалности. Другата част на организацията е съставена от така наречените „ специалисти по съдържанието“. Те се грижат да изготвят качествени уроци и упражнения. Структурно са разделени на различни факултети (прим. - математика, история, медицина...) и членовете са стотици, тъй като не всички членове са постоянни. Оборота на фирмата от 2012 година е около 16 милиона долара, а разходите на фирмата за 2014 са около 19 милиона долара. Фирмата се стреми към качествени и общодостъпни уроци за всички стандартни теми и курсове предлагани от ВУЗ-овете. </w:t>
+        <w:t xml:space="preserve">Khan Academy е организация с нестопанска цел, основана през 2006 година от Салман Кан. Идеята за Khan Academy се заражда към края на 2004 година, след като Кан започва да преподава онлайн уроци по математика на братовчедката си. След като други приятели и роднини проявяват интерес към уроците му, Кан решава да ги разпространи в Youtube. Въздействан от популярността и позитивните отзиви към тях, той решава да напусне работата си  през 2009 година и да се фокусира върху уроците пълноценно. Организацията се финансира изцяло от дарения. В началото са налични уроци предимно по математика, но бързото разрастване на фирмата благодарение на даринията позволява добавянето на повече факултети и курсове. Фирмата се управлява от борд от 7 човека. Ядрото на компанията са около 100 човека, като те са неформално и широко разделени на софтуерни инженери, дизайнери, финансови специалисти, партньорски посредници и локализатори. Допълнително има около 80 стажанти по различните специалности. Другата част на организацията е съставена от така наречените „ специалисти по съдържанието“. Те се грижат да изготвят качествени уроци и упражнения. Структурно са разделени на различни факултети (прим. - математика, история, медицина...) и членовете са стотици, тъй като не всички членове са постоянни. Оборота на фирмата от 2012 година е около 16 милиона долара, а разходите на фирмата за 2014 са около 19 милиона долара. Фирмата се стреми към качествени и общодостъпни уроци за всички стандартни теми и курсове предлагани от ВУЗ-овете. </w:t>
       </w:r>
       <w:r/>
     </w:p>
@@ -314,35 +316,29 @@
       </w:pPr>
       <w:r>
         <w:rPr/>
-        <w:t xml:space="preserve">Амбициозна платформа като Khan Academy се нужда от силни ИТ решение за да извършва дейността си. Нестопанският статут на компанията значи, че компанията </w:t>
-      </w:r>
-      <w:r>
-        <w:rPr/>
-        <w:t xml:space="preserve">се нуждае от друг начин на финансиране. Е-бизнесът се състой от онлайн дарения с цел финансиране на развитието на системата. Потребители които са доволни от услугите или искат да помогнат могат да внасят дарения. </w:t>
-      </w:r>
-      <w:r>
-        <w:rPr/>
-        <w:t>За да може компанията да изпълни стратегията си, информационният отдел трябва да се справи с няколко задачи. Цялата платформа трябва да бъде изградена от началото със силна поддръжка на интернационализация за достигане до възможно най-много потребители. Видео уроците трябва да зареждат бързо, превъртането напред или назад трябва да бъде лесно тъй като често се налага гледането на откъси от лекцията по няколко пъти. Учителите трябва да могат лесно да създават лекции и да имат на разположение виртуална дъска. Складирането на всичката информация трябва да е надеждно, бързо и в удобни формати.</w:t>
-      </w:r>
-      <w:r/>
-    </w:p>
-    <w:p>
-      <w:pPr>
-        <w:pStyle w:val="Normal"/>
-        <w:rPr>
-          <w:sz w:val="24"/>
-          <w:sz w:val="24"/>
-          <w:szCs w:val="24"/>
-          <w:rFonts w:ascii="Liberation Serif" w:hAnsi="Liberation Serif" w:eastAsia="WenQuanYi Zen Hei" w:cs="FreeSans"/>
-          <w:color w:val="00000A"/>
-          <w:lang w:val="bg-BG" w:eastAsia="zh-CN" w:bidi="hi-IN"/>
-        </w:rPr>
-      </w:pPr>
-      <w:r>
-        <w:rPr>
-          <w:sz w:val="24"/>
-          <w:szCs w:val="24"/>
-          <w:lang w:val="bg-BG"/>
+        <w:t>Амбициозна платформа като Khan Academy се нужда от силни ИТ решение за да извършва дейността си. Нестопанският статут на компанията значи, че компанията се нуждае от друг начин на финансиране. Е-бизнесът се състой от онлайн дарения с цел финансиране на развитието на системата. Потребители които са доволни от услугите или искат да помогнат могат да внасят дарения. За да може компанията да изпълни стратегията си, информационният отдел трябва да се справи с няколко задачи. Цялата платформа трябва да бъде изградена от началото със силна поддръжка на интернационализация за достигане до възможно най-много потребители. Видео уроците трябва да зареждат бързо, превъртането напред или назад трябва да бъде лесно тъй като често се налага гледането на откъси от лекцията по няколко пъти. Учителите трябва да могат лесно да създават лекции и да имат на разположение виртуална дъска. Складирането на всичката информация трябва да е надеждно, бързо и в удобни формати.</w:t>
+      </w:r>
+      <w:r/>
+    </w:p>
+    <w:p>
+      <w:pPr>
+        <w:pStyle w:val="Normal"/>
+        <w:rPr>
+          <w:sz w:val="24"/>
+          <w:sz w:val="24"/>
+          <w:szCs w:val="24"/>
+          <w:rFonts w:ascii="Liberation Serif" w:hAnsi="Liberation Serif" w:eastAsia="WenQuanYi Zen Hei" w:cs="FreeSans"/>
+          <w:color w:val="00000A"/>
+          <w:lang w:val="bg-BG" w:eastAsia="zh-CN" w:bidi="hi-IN"/>
+        </w:rPr>
+      </w:pPr>
+      <w:r>
+        <w:rPr>
+          <w:rFonts w:eastAsia="WenQuanYi Zen Hei" w:cs="FreeSans"/>
+          <w:color w:val="00000A"/>
+          <w:sz w:val="24"/>
+          <w:szCs w:val="24"/>
+          <w:lang w:val="bg-BG" w:eastAsia="zh-CN" w:bidi="hi-IN"/>
         </w:rPr>
       </w:r>
       <w:r/>

</xml_diff>